<commit_message>
Update Progress II & SE Show Pro 6.0
</commit_message>
<xml_diff>
--- a/Progress Report I/Exacutive Summary - Project Progress I_V.0.1.docx
+++ b/Progress Report I/Exacutive Summary - Project Progress I_V.0.1.docx
@@ -83,6 +83,13 @@
           <w:sz w:val="28"/>
         </w:rPr>
         <w:t>progress report I</w:t>
+      </w:r>
+      <w:r>
+        <w:rPr>
+          <w:rFonts w:ascii="Times New Roman" w:hAnsi="Times New Roman" w:cs="Times New Roman"/>
+          <w:sz w:val="28"/>
+        </w:rPr>
+        <w:t>I</w:t>
       </w:r>
       <w:r>
         <w:rPr>
@@ -283,7 +290,7 @@
                 <w:sz w:val="24"/>
                 <w:szCs w:val="24"/>
               </w:rPr>
-              <w:t>The project has quality factors which difficultly</w:t>
+              <w:t>The project has wrong direction of arrows in use case scenario</w:t>
             </w:r>
             <w:r>
               <w:rPr>
@@ -292,7 +299,7 @@
                 <w:sz w:val="24"/>
                 <w:szCs w:val="24"/>
               </w:rPr>
-              <w:t xml:space="preserve"> to </w:t>
+              <w:t xml:space="preserve"> which </w:t>
             </w:r>
             <w:r>
               <w:rPr>
@@ -301,25 +308,7 @@
                 <w:sz w:val="24"/>
                 <w:szCs w:val="24"/>
               </w:rPr>
-              <w:t>validate</w:t>
-            </w:r>
-            <w:r>
-              <w:rPr>
-                <w:rFonts w:ascii="Times New Roman" w:hAnsi="Times New Roman" w:cs="Times New Roman"/>
-                <w:color w:val="FF0000"/>
-                <w:sz w:val="24"/>
-                <w:szCs w:val="24"/>
-              </w:rPr>
-              <w:t xml:space="preserve"> in</w:t>
-            </w:r>
-            <w:r>
-              <w:rPr>
-                <w:rFonts w:ascii="Times New Roman" w:hAnsi="Times New Roman" w:cs="Times New Roman"/>
-                <w:color w:val="FF0000"/>
-                <w:sz w:val="24"/>
-                <w:szCs w:val="24"/>
-              </w:rPr>
-              <w:t xml:space="preserve"> the testing process such as usability, reliability and integrity.</w:t>
+              <w:t>the meaning of process are changed.</w:t>
             </w:r>
           </w:p>
         </w:tc>
@@ -341,7 +330,55 @@
                 <w:sz w:val="24"/>
                 <w:szCs w:val="24"/>
               </w:rPr>
-              <w:t>We agree with your suggest to take off this part from the project management plan document.</w:t>
+              <w:t>We agr</w:t>
+            </w:r>
+            <w:r>
+              <w:rPr>
+                <w:rFonts w:ascii="Times New Roman" w:hAnsi="Times New Roman" w:cs="Times New Roman"/>
+                <w:sz w:val="24"/>
+                <w:szCs w:val="24"/>
+              </w:rPr>
+              <w:t xml:space="preserve">ee with your suggest to switch arrow direction of use case scenario in </w:t>
+            </w:r>
+            <w:r>
+              <w:rPr>
+                <w:rFonts w:ascii="Times New Roman" w:hAnsi="Times New Roman" w:cs="Times New Roman"/>
+                <w:sz w:val="24"/>
+                <w:szCs w:val="24"/>
+              </w:rPr>
+              <w:t>this part from the</w:t>
+            </w:r>
+            <w:r>
+              <w:rPr>
+                <w:rFonts w:ascii="Times New Roman" w:hAnsi="Times New Roman" w:cs="Times New Roman"/>
+                <w:sz w:val="24"/>
+                <w:szCs w:val="24"/>
+              </w:rPr>
+              <w:t xml:space="preserve"> software</w:t>
+            </w:r>
+            <w:r>
+              <w:rPr>
+                <w:rFonts w:ascii="Times New Roman" w:hAnsi="Times New Roman" w:cs="Times New Roman"/>
+                <w:sz w:val="24"/>
+                <w:szCs w:val="24"/>
+              </w:rPr>
+              <w:t xml:space="preserve"> </w:t>
+            </w:r>
+            <w:r>
+              <w:rPr>
+                <w:rFonts w:ascii="Times New Roman" w:hAnsi="Times New Roman" w:cs="Times New Roman"/>
+                <w:sz w:val="24"/>
+                <w:szCs w:val="24"/>
+              </w:rPr>
+              <w:t>requirement specification</w:t>
+            </w:r>
+            <w:r>
+              <w:rPr>
+                <w:rFonts w:ascii="Times New Roman" w:hAnsi="Times New Roman" w:cs="Times New Roman"/>
+                <w:sz w:val="24"/>
+                <w:szCs w:val="24"/>
+              </w:rPr>
+              <w:t xml:space="preserve"> document.</w:t>
             </w:r>
           </w:p>
         </w:tc>
@@ -351,16 +388,7 @@
           </w:tcPr>
           <w:p>
             <w:pPr>
-              <w:jc w:val="center"/>
-              <w:rPr>
-                <w:rFonts w:ascii="Times New Roman" w:hAnsi="Times New Roman" w:cs="Times New Roman"/>
-                <w:sz w:val="24"/>
-                <w:szCs w:val="24"/>
-              </w:rPr>
-            </w:pPr>
-          </w:p>
-          <w:p>
-            <w:pPr>
+              <w:spacing w:before="240"/>
               <w:jc w:val="center"/>
               <w:rPr>
                 <w:rFonts w:ascii="Times New Roman" w:hAnsi="Times New Roman" w:cs="Times New Roman"/>
@@ -374,7 +402,7 @@
                 <w:sz w:val="24"/>
                 <w:szCs w:val="24"/>
               </w:rPr>
-              <w:t>Project Management Plan</w:t>
+              <w:t>Software Requirement Specification</w:t>
             </w:r>
           </w:p>
         </w:tc>
@@ -408,7 +436,7 @@
                 <w:sz w:val="24"/>
                 <w:szCs w:val="24"/>
               </w:rPr>
-              <w:t>17</w:t>
+              <w:t>15</w:t>
             </w:r>
           </w:p>
         </w:tc>
@@ -434,7 +462,7 @@
                 <w:sz w:val="24"/>
                 <w:szCs w:val="24"/>
               </w:rPr>
-              <w:t>Some words spelling in document are mistake.</w:t>
+              <w:t>Teacher suggest us to prepair and develope recipe management feature quickly. Because the se show pro 6.0 is nearly and ingredient estimating is main feature of this program to useful.</w:t>
             </w:r>
           </w:p>
         </w:tc>
@@ -457,56 +485,7 @@
                 <w:sz w:val="24"/>
                 <w:szCs w:val="24"/>
               </w:rPr>
-              <w:t>We agree with your suggest and fix the correctly words to the documents.</w:t>
-            </w:r>
-          </w:p>
-        </w:tc>
-        <w:tc>
-          <w:tcPr>
-            <w:tcW w:w="2039" w:type="dxa"/>
-          </w:tcPr>
-          <w:p>
-            <w:pPr>
-              <w:jc w:val="center"/>
-              <w:rPr>
-                <w:rFonts w:ascii="Times New Roman" w:hAnsi="Times New Roman" w:cs="Times New Roman"/>
-                <w:sz w:val="24"/>
-                <w:szCs w:val="24"/>
-              </w:rPr>
-            </w:pPr>
-            <w:r>
-              <w:rPr>
-                <w:rFonts w:ascii="Times New Roman" w:hAnsi="Times New Roman" w:cs="Times New Roman"/>
-                <w:sz w:val="24"/>
-                <w:szCs w:val="24"/>
-              </w:rPr>
-              <w:t>Software Requirement Specification</w:t>
-            </w:r>
-          </w:p>
-        </w:tc>
-        <w:tc>
-          <w:tcPr>
-            <w:tcW w:w="770" w:type="dxa"/>
-            <w:shd w:val="clear" w:color="auto" w:fill="auto"/>
-          </w:tcPr>
-          <w:p>
-            <w:pPr>
-              <w:tabs>
-                <w:tab w:val="center" w:pos="277"/>
-              </w:tabs>
-              <w:rPr>
-                <w:rFonts w:ascii="Times New Roman" w:hAnsi="Times New Roman" w:cs="Times New Roman"/>
-                <w:sz w:val="24"/>
-                <w:szCs w:val="24"/>
-              </w:rPr>
-            </w:pPr>
-            <w:r>
-              <w:rPr>
-                <w:rFonts w:ascii="Times New Roman" w:hAnsi="Times New Roman" w:cs="Times New Roman"/>
-                <w:sz w:val="24"/>
-                <w:szCs w:val="24"/>
-              </w:rPr>
-              <w:tab/>
+              <w:t>We</w:t>
             </w:r>
             <w:r>
               <w:rPr>
@@ -514,101 +493,7 @@
                 <w:sz w:val="24"/>
                 <w:szCs w:val="24"/>
               </w:rPr>
-              <w:t>3</w:t>
-            </w:r>
-          </w:p>
-        </w:tc>
-      </w:tr>
-      <w:tr>
-        <w:tc>
-          <w:tcPr>
-            <w:tcW w:w="3248" w:type="dxa"/>
-            <w:shd w:val="clear" w:color="auto" w:fill="auto"/>
-          </w:tcPr>
-          <w:p>
-            <w:pPr>
-              <w:rPr>
-                <w:rFonts w:ascii="Times New Roman" w:hAnsi="Times New Roman" w:cs="Times New Roman"/>
-                <w:sz w:val="26"/>
-                <w:szCs w:val="26"/>
-              </w:rPr>
-            </w:pPr>
-            <w:r>
-              <w:rPr>
-                <w:rFonts w:ascii="Times New Roman" w:hAnsi="Times New Roman" w:cs="Times New Roman"/>
-                <w:color w:val="FF0000"/>
-                <w:sz w:val="24"/>
-                <w:szCs w:val="24"/>
-              </w:rPr>
-              <w:t xml:space="preserve">Why does the database design </w:t>
-            </w:r>
-            <w:r>
-              <w:rPr>
-                <w:rFonts w:ascii="Times New Roman" w:hAnsi="Times New Roman" w:cs="Times New Roman"/>
-                <w:color w:val="FF0000"/>
-                <w:sz w:val="24"/>
-                <w:szCs w:val="24"/>
-              </w:rPr>
-              <w:t>not</w:t>
-            </w:r>
-            <w:r>
-              <w:rPr>
-                <w:rFonts w:ascii="Times New Roman" w:hAnsi="Times New Roman" w:cs="Times New Roman"/>
-                <w:color w:val="FF0000"/>
-                <w:sz w:val="24"/>
-                <w:szCs w:val="24"/>
-              </w:rPr>
-              <w:t xml:space="preserve"> show all of design </w:t>
-            </w:r>
-            <w:r>
-              <w:rPr>
-                <w:rFonts w:ascii="Times New Roman" w:hAnsi="Times New Roman" w:cs="Times New Roman"/>
-                <w:color w:val="FF0000"/>
-                <w:sz w:val="24"/>
-                <w:szCs w:val="24"/>
-              </w:rPr>
-              <w:t>manage</w:t>
-            </w:r>
-            <w:r>
-              <w:rPr>
-                <w:rFonts w:ascii="Times New Roman" w:hAnsi="Times New Roman" w:cs="Times New Roman"/>
-                <w:color w:val="FF0000"/>
-                <w:sz w:val="24"/>
-                <w:szCs w:val="24"/>
-              </w:rPr>
-              <w:t>ment in your project</w:t>
-            </w:r>
-            <w:r>
-              <w:rPr>
-                <w:rFonts w:ascii="Times New Roman" w:hAnsi="Times New Roman" w:cs="Times New Roman"/>
-                <w:color w:val="FF0000"/>
-                <w:sz w:val="24"/>
-                <w:szCs w:val="24"/>
-              </w:rPr>
-              <w:t>?</w:t>
-            </w:r>
-          </w:p>
-        </w:tc>
-        <w:tc>
-          <w:tcPr>
-            <w:tcW w:w="3185" w:type="dxa"/>
-            <w:shd w:val="clear" w:color="auto" w:fill="auto"/>
-          </w:tcPr>
-          <w:p>
-            <w:pPr>
-              <w:rPr>
-                <w:rFonts w:ascii="Times New Roman" w:hAnsi="Times New Roman" w:cs="Times New Roman"/>
-                <w:sz w:val="26"/>
-                <w:szCs w:val="26"/>
-              </w:rPr>
-            </w:pPr>
-            <w:r>
-              <w:rPr>
-                <w:rFonts w:ascii="Times New Roman" w:hAnsi="Times New Roman" w:cs="Times New Roman"/>
-                <w:sz w:val="24"/>
-                <w:szCs w:val="24"/>
-              </w:rPr>
-              <w:t>We agree with your suggest and add the whole database design of the project to show relationship between the database table.</w:t>
+              <w:t xml:space="preserve"> agree with your suggest and try to develop this feature quickly as soon as possible.</w:t>
             </w:r>
           </w:p>
         </w:tc>
@@ -635,32 +520,6 @@
                 <w:szCs w:val="24"/>
               </w:rPr>
             </w:pPr>
-            <w:bookmarkStart w:id="0" w:name="_GoBack"/>
-            <w:bookmarkEnd w:id="0"/>
-            <w:r>
-              <w:rPr>
-                <w:rFonts w:ascii="Times New Roman" w:hAnsi="Times New Roman" w:cs="Times New Roman"/>
-                <w:sz w:val="24"/>
-                <w:szCs w:val="24"/>
-              </w:rPr>
-              <w:t>Software Design Document</w:t>
-            </w:r>
-          </w:p>
-        </w:tc>
-        <w:tc>
-          <w:tcPr>
-            <w:tcW w:w="770" w:type="dxa"/>
-            <w:shd w:val="clear" w:color="auto" w:fill="auto"/>
-          </w:tcPr>
-          <w:p>
-            <w:pPr>
-              <w:jc w:val="center"/>
-              <w:rPr>
-                <w:rFonts w:ascii="Times New Roman" w:hAnsi="Times New Roman" w:cs="Times New Roman"/>
-                <w:sz w:val="24"/>
-                <w:szCs w:val="24"/>
-              </w:rPr>
-            </w:pPr>
           </w:p>
           <w:p>
             <w:pPr>
@@ -677,7 +536,66 @@
                 <w:sz w:val="24"/>
                 <w:szCs w:val="24"/>
               </w:rPr>
-              <w:t>27</w:t>
+              <w:t xml:space="preserve">Software </w:t>
+            </w:r>
+            <w:r>
+              <w:rPr>
+                <w:rFonts w:ascii="Times New Roman" w:hAnsi="Times New Roman" w:cs="Times New Roman"/>
+                <w:sz w:val="24"/>
+                <w:szCs w:val="24"/>
+              </w:rPr>
+              <w:t>Product</w:t>
+            </w:r>
+          </w:p>
+        </w:tc>
+        <w:tc>
+          <w:tcPr>
+            <w:tcW w:w="770" w:type="dxa"/>
+            <w:shd w:val="clear" w:color="auto" w:fill="auto"/>
+          </w:tcPr>
+          <w:p>
+            <w:pPr>
+              <w:tabs>
+                <w:tab w:val="center" w:pos="277"/>
+              </w:tabs>
+              <w:rPr>
+                <w:rFonts w:ascii="Times New Roman" w:hAnsi="Times New Roman" w:cs="Times New Roman"/>
+                <w:sz w:val="24"/>
+                <w:szCs w:val="24"/>
+              </w:rPr>
+            </w:pPr>
+          </w:p>
+          <w:p>
+            <w:pPr>
+              <w:tabs>
+                <w:tab w:val="center" w:pos="277"/>
+              </w:tabs>
+              <w:rPr>
+                <w:rFonts w:ascii="Times New Roman" w:hAnsi="Times New Roman" w:cs="Times New Roman"/>
+                <w:sz w:val="24"/>
+                <w:szCs w:val="24"/>
+              </w:rPr>
+            </w:pPr>
+          </w:p>
+          <w:p>
+            <w:pPr>
+              <w:tabs>
+                <w:tab w:val="center" w:pos="277"/>
+              </w:tabs>
+              <w:jc w:val="center"/>
+              <w:rPr>
+                <w:rFonts w:ascii="Times New Roman" w:hAnsi="Times New Roman" w:cs="Times New Roman"/>
+                <w:sz w:val="24"/>
+                <w:szCs w:val="24"/>
+              </w:rPr>
+            </w:pPr>
+            <w:r>
+              <w:rPr>
+                <w:rFonts w:ascii="Times New Roman" w:hAnsi="Times New Roman" w:cs="Times New Roman"/>
+                <w:sz w:val="24"/>
+                <w:szCs w:val="24"/>
+              </w:rPr>
+              <w:t>-</w:t>
             </w:r>
           </w:p>
         </w:tc>
@@ -691,6 +609,8 @@
           <w:szCs w:val="26"/>
         </w:rPr>
       </w:pPr>
+      <w:bookmarkStart w:id="0" w:name="_GoBack"/>
+      <w:bookmarkEnd w:id="0"/>
     </w:p>
     <w:sectPr>
       <w:pgSz w:w="11906" w:h="16838"/>
@@ -4670,7 +4590,7 @@
 </file>
 
 <file path=customXml/itemProps1.xml><?xml version="1.0" encoding="utf-8"?>
-<ds:datastoreItem xmlns:ds="http://schemas.openxmlformats.org/officeDocument/2006/customXml" ds:itemID="{4D0891D9-717D-4EFB-B49B-0ABDD30567B5}">
+<ds:datastoreItem xmlns:ds="http://schemas.openxmlformats.org/officeDocument/2006/customXml" ds:itemID="{E1FB7E70-B2F7-4328-95C5-973DA5A18EFD}">
   <ds:schemaRefs>
     <ds:schemaRef ds:uri="http://schemas.openxmlformats.org/officeDocument/2006/bibliography"/>
   </ds:schemaRefs>

</xml_diff>